<commit_message>
improved explanations for viz1 and viz2; suggested changes for viz3
</commit_message>
<xml_diff>
--- a/project1/Mini Project 1 Report.docx
+++ b/project1/Mini Project 1 Report.docx
@@ -539,14 +539,53 @@
         <w:rPr>
           <w:lang w:val="en-US"/>
         </w:rPr>
-        <w:t>other</w:t>
+        <w:t>Other</w:t>
       </w:r>
       <w:proofErr w:type="gramEnd"/>
       <w:r>
         <w:rPr>
           <w:lang w:val="en-US"/>
         </w:rPr>
-        <w:t xml:space="preserve"> collaborators vs commits by owner</w:t>
+        <w:t xml:space="preserve"> Collaborators vs Commits by O</w:t>
+      </w:r>
+      <w:r>
+        <w:rPr>
+          <w:lang w:val="en-US"/>
+        </w:rPr>
+        <w:t>wner</w:t>
+      </w:r>
+    </w:p>
+    <w:p>
+      <w:pPr>
+        <w:rPr>
+          <w:lang w:val="en-US"/>
+        </w:rPr>
+      </w:pPr>
+      <w:r>
+        <w:rPr>
+          <w:lang w:val="en-US"/>
+        </w:rPr>
+        <w:t>The following GitHub API was used:</w:t>
+      </w:r>
+    </w:p>
+    <w:p>
+      <w:pPr>
+        <w:pStyle w:val="Style1"/>
+      </w:pPr>
+      <w:r>
+        <w:t>https://api.github.com/repos/</w:t>
+      </w:r>
+      <w:r>
+        <w:t>:owner</w:t>
+      </w:r>
+      <w:r>
+        <w:t>/</w:t>
+      </w:r>
+      <w:r>
+        <w:t>:repo</w:t>
+      </w:r>
+      <w:r>
+        <w:t>/stats/participation</w:t>
       </w:r>
     </w:p>
     <w:p>
@@ -760,14 +799,141 @@
     </w:p>
     <w:p>
       <w:r>
-        <w:t xml:space="preserve">Using Tableau, a calculated field, “Others/Owners”, was </w:t>
-      </w:r>
-      <w:r>
-        <w:t xml:space="preserve">created by dividing ‘others’ column by ‘owners’ column. The index (0 to 51) which represents the weeks were set to be the horizontal axis of the line chart. On the top half of the line chart, the number of commits by the owner and others were shown together using the dual axis feature. The owner commits line was coloured green and others’ commits line was coloured red. On the bottom half, the ratio of others’ commits to owner’s commits across weeks was shown. The line was coloured </w:t>
-      </w:r>
+        <w:t>Resulting format of the data is a table with:</w:t>
+      </w:r>
+    </w:p>
+    <w:p>
+      <w:pPr>
+        <w:pStyle w:val="ListParagraph"/>
+        <w:numPr>
+          <w:ilvl w:val="0"/>
+          <w:numId w:val="6"/>
+        </w:numPr>
+      </w:pPr>
+      <w:r>
+        <w:t>Week (0 to 51)</w:t>
+      </w:r>
+    </w:p>
+    <w:p>
+      <w:pPr>
+        <w:pStyle w:val="ListParagraph"/>
+        <w:numPr>
+          <w:ilvl w:val="0"/>
+          <w:numId w:val="6"/>
+        </w:numPr>
+      </w:pPr>
+      <w:r>
+        <w:t>Total number of commits</w:t>
+      </w:r>
+    </w:p>
+    <w:p>
+      <w:pPr>
+        <w:pStyle w:val="ListParagraph"/>
+        <w:numPr>
+          <w:ilvl w:val="0"/>
+          <w:numId w:val="6"/>
+        </w:numPr>
+      </w:pPr>
       <w:r>
         <w:lastRenderedPageBreak/>
-        <w:t>according to the number of commits made by the owner. The visualization achieved is shown below:</w:t>
+        <w:t>Commits by owner</w:t>
+      </w:r>
+    </w:p>
+    <w:p>
+      <w:pPr>
+        <w:pStyle w:val="ListParagraph"/>
+        <w:numPr>
+          <w:ilvl w:val="0"/>
+          <w:numId w:val="6"/>
+        </w:numPr>
+      </w:pPr>
+      <w:r>
+        <w:t>Commits by others</w:t>
+      </w:r>
+    </w:p>
+    <w:p>
+      <w:r>
+        <w:t xml:space="preserve">Further pre-processing was done to calculate </w:t>
+      </w:r>
+      <w:r>
+        <w:t>“Others/Owners”</w:t>
+      </w:r>
+      <w:r>
+        <w:t xml:space="preserve"> by dividing </w:t>
+      </w:r>
+      <w:r>
+        <w:t>number of commits by others by number of commits by owner</w:t>
+      </w:r>
+      <w:r>
+        <w:t xml:space="preserve">. </w:t>
+      </w:r>
+    </w:p>
+    <w:p>
+      <w:r>
+        <w:t>This visualization is a 2-part line chart. A line chart was selected due to the temporal nature of the data.</w:t>
+      </w:r>
+      <w:r>
+        <w:t xml:space="preserve"> The week is shown as the horizontal axis for both parts.</w:t>
+      </w:r>
+      <w:r>
+        <w:t xml:space="preserve"> On the first part</w:t>
+      </w:r>
+      <w:r>
+        <w:t xml:space="preserve">, the number of commits by the owner and others </w:t>
+      </w:r>
+      <w:r>
+        <w:t>are</w:t>
+      </w:r>
+      <w:r>
+        <w:t xml:space="preserve"> shown together</w:t>
+      </w:r>
+      <w:r>
+        <w:t xml:space="preserve"> along the vertical axis</w:t>
+      </w:r>
+      <w:r>
+        <w:t xml:space="preserve">. </w:t>
+      </w:r>
+      <w:r>
+        <w:t xml:space="preserve">Owner’s commits are shown in green and others’ commits are shown in red. </w:t>
+      </w:r>
+      <w:r>
+        <w:t xml:space="preserve">On the </w:t>
+      </w:r>
+      <w:r>
+        <w:t>second part</w:t>
+      </w:r>
+      <w:r>
+        <w:t xml:space="preserve">, the ratio of others’ commits to owner’s commits </w:t>
+      </w:r>
+      <w:r>
+        <w:t>is</w:t>
+      </w:r>
+      <w:r>
+        <w:t xml:space="preserve"> shown</w:t>
+      </w:r>
+      <w:r>
+        <w:t xml:space="preserve"> along the vertical axis</w:t>
+      </w:r>
+      <w:r>
+        <w:t xml:space="preserve">. The </w:t>
+      </w:r>
+      <w:r>
+        <w:t xml:space="preserve">ratio </w:t>
+      </w:r>
+      <w:r>
+        <w:t xml:space="preserve">line </w:t>
+      </w:r>
+      <w:r>
+        <w:t>is</w:t>
+      </w:r>
+      <w:r>
+        <w:t xml:space="preserve"> coloured according to the number of commits made by the owner</w:t>
+      </w:r>
+      <w:r>
+        <w:t xml:space="preserve"> for correlation purposes</w:t>
+      </w:r>
+      <w:r>
+        <w:t>. The visualization achieved is shown below:</w:t>
       </w:r>
     </w:p>
     <w:p>
@@ -827,26 +993,34 @@
     </w:p>
     <w:p>
       <w:r>
-        <w:t xml:space="preserve">We felt that the ratio was an important component in showing how much more commits were made by other collaborators throughout the year. Interestingly, every 9 weeks, the owner made </w:t>
-      </w:r>
-      <w:r>
-        <w:t>more commits and the ratio dipped. However, throughout the year, the owner’s commits were less than the collaborators’.</w:t>
-      </w:r>
-    </w:p>
-    <w:p>
-      <w:pPr>
-        <w:jc w:val="left"/>
-        <w:rPr>
-          <w:rFonts w:asciiTheme="majorHAnsi" w:eastAsiaTheme="majorEastAsia" w:hAnsiTheme="majorHAnsi" w:cstheme="majorBidi"/>
-          <w:b/>
-          <w:bCs/>
-          <w:color w:val="4472C4" w:themeColor="accent1"/>
-          <w:sz w:val="26"/>
-          <w:szCs w:val="26"/>
-        </w:rPr>
-      </w:pPr>
-      <w:r>
-        <w:br w:type="page"/>
+        <w:t xml:space="preserve">We felt that the ratio </w:t>
+      </w:r>
+      <w:r>
+        <w:t>is</w:t>
+      </w:r>
+      <w:r>
+        <w:t xml:space="preserve"> an important </w:t>
+      </w:r>
+      <w:r>
+        <w:t>derived value</w:t>
+      </w:r>
+      <w:r>
+        <w:t xml:space="preserve"> </w:t>
+      </w:r>
+      <w:r>
+        <w:t>because we can see</w:t>
+      </w:r>
+      <w:r>
+        <w:t xml:space="preserve"> how much more commits were made by other collaborators throughout the year. Interestingly, every 9 weeks, the owner made </w:t>
+      </w:r>
+      <w:r>
+        <w:t>more commits and the ratio dipped. However, throughout the year, the owner’s commits were</w:t>
+      </w:r>
+      <w:r>
+        <w:t xml:space="preserve"> always</w:t>
+      </w:r>
+      <w:r>
+        <w:t xml:space="preserve"> less than the collaborators’.</w:t>
       </w:r>
     </w:p>
     <w:p>
@@ -858,7 +1032,35 @@
         <w:t xml:space="preserve">Visualization 2 - </w:t>
       </w:r>
       <w:r>
-        <w:t>Number of commits across days and working hours</w:t>
+        <w:t>Number of Commits Across Days and Working H</w:t>
+      </w:r>
+      <w:r>
+        <w:t>ours</w:t>
+      </w:r>
+    </w:p>
+    <w:p>
+      <w:r>
+        <w:t>The following GitHub API was used:</w:t>
+      </w:r>
+    </w:p>
+    <w:p>
+      <w:pPr>
+        <w:pStyle w:val="Style1"/>
+      </w:pPr>
+      <w:r>
+        <w:t>https://api.github.com/repos/</w:t>
+      </w:r>
+      <w:r>
+        <w:t>:owner</w:t>
+      </w:r>
+      <w:r>
+        <w:t>/</w:t>
+      </w:r>
+      <w:r>
+        <w:t>:repo</w:t>
+      </w:r>
+      <w:r>
+        <w:t>/stats/punch_card</w:t>
       </w:r>
     </w:p>
     <w:p>
@@ -1069,36 +1271,144 @@
     </w:p>
     <w:p>
       <w:r>
-        <w:t xml:space="preserve">Using Tableau, the </w:t>
-      </w:r>
-      <w:r>
-        <w:t>data was</w:t>
-      </w:r>
-      <w:r>
-        <w:t xml:space="preserve"> grouped </w:t>
-      </w:r>
-      <w:r>
-        <w:t>according to day into the corresponding</w:t>
-      </w:r>
-      <w:r>
-        <w:t xml:space="preserve"> day’s string name.</w:t>
-      </w:r>
-      <w:r>
-        <w:t xml:space="preserve"> Using the day group, hour attribute and commits, the heat map visualization was selected. A filter was applied to the hour attribute to only include commits from 8am to 6pm. The days were distributed along the vertical axis and the working hours were distributed along the horizontal axis. A grey-toned single colour scale was included to show how the number of commits were distributed across the days and hours.</w:t>
+        <w:t>The resulting format of the data is a table with:</w:t>
+      </w:r>
+    </w:p>
+    <w:p>
+      <w:pPr>
+        <w:pStyle w:val="ListParagraph"/>
+        <w:numPr>
+          <w:ilvl w:val="0"/>
+          <w:numId w:val="7"/>
+        </w:numPr>
+      </w:pPr>
+      <w:r>
+        <w:t>Day (encoded from 0 to 6)</w:t>
+      </w:r>
+    </w:p>
+    <w:p>
+      <w:pPr>
+        <w:pStyle w:val="ListParagraph"/>
+        <w:numPr>
+          <w:ilvl w:val="0"/>
+          <w:numId w:val="7"/>
+        </w:numPr>
+      </w:pPr>
+      <w:r>
+        <w:t>Hour (0 to 23)</w:t>
+      </w:r>
+    </w:p>
+    <w:p>
+      <w:pPr>
+        <w:pStyle w:val="ListParagraph"/>
+        <w:numPr>
+          <w:ilvl w:val="0"/>
+          <w:numId w:val="7"/>
+        </w:numPr>
+      </w:pPr>
+      <w:r>
+        <w:t>Number of commits</w:t>
+      </w:r>
+    </w:p>
+    <w:p>
+      <w:r>
+        <w:t>Further pre-processing was done to create the following groups:</w:t>
+      </w:r>
+    </w:p>
+    <w:p>
+      <w:pPr>
+        <w:pStyle w:val="ListParagraph"/>
+        <w:numPr>
+          <w:ilvl w:val="0"/>
+          <w:numId w:val="8"/>
+        </w:numPr>
+      </w:pPr>
+      <w:r>
+        <w:t>Number of commits by day (‘Sunday’ to ‘Saturday’)</w:t>
+      </w:r>
+    </w:p>
+    <w:p>
+      <w:pPr>
+        <w:pStyle w:val="ListParagraph"/>
+        <w:numPr>
+          <w:ilvl w:val="0"/>
+          <w:numId w:val="8"/>
+        </w:numPr>
+      </w:pPr>
+      <w:r>
+        <w:t>Number of commits by hour (filtered to only include data from 8 to 18)</w:t>
+      </w:r>
+    </w:p>
+    <w:p>
+      <w:r>
+        <w:t>The</w:t>
+      </w:r>
+      <w:r>
+        <w:t xml:space="preserve"> heat map visualization was selected</w:t>
+      </w:r>
+      <w:r>
+        <w:t xml:space="preserve"> in Tableau</w:t>
+      </w:r>
+      <w:r>
+        <w:t xml:space="preserve"> because</w:t>
+      </w:r>
+      <w:r>
+        <w:t xml:space="preserve"> the number of commits (quantitative measure) is spread across</w:t>
+      </w:r>
+      <w:r>
+        <w:t xml:space="preserve"> two </w:t>
+      </w:r>
+      <w:r>
+        <w:t>discrete time</w:t>
+      </w:r>
+      <w:r>
+        <w:t xml:space="preserve"> dimensions</w:t>
+      </w:r>
+      <w:r>
+        <w:t>.</w:t>
+      </w:r>
+      <w:r>
+        <w:t xml:space="preserve"> This allows the user to observe commits within days and across the week. </w:t>
+      </w:r>
+      <w:r>
+        <w:t>The days were distributed along the vertical axis and the working hours were</w:t>
+      </w:r>
+      <w:bookmarkStart w:id="0" w:name="_GoBack"/>
+      <w:bookmarkEnd w:id="0"/>
+      <w:r>
+        <w:t xml:space="preserve"> distributed along the horizontal axis. </w:t>
+      </w:r>
+      <w:r>
+        <w:t>Number of commits was encoded using a single colour scale</w:t>
+      </w:r>
+      <w:r>
+        <w:t>.</w:t>
+      </w:r>
+      <w:r>
+        <w:t xml:space="preserve"> </w:t>
+      </w:r>
+      <w:r>
+        <w:t>Mouse-over</w:t>
+      </w:r>
+      <w:r>
+        <w:t xml:space="preserve"> shows the exact number of commits.</w:t>
       </w:r>
       <w:r>
         <w:t xml:space="preserve"> The visualization achieved is shown below:</w:t>
       </w:r>
     </w:p>
     <w:p>
+      <w:pPr>
+        <w:jc w:val="center"/>
+      </w:pPr>
       <w:r>
         <w:rPr>
           <w:noProof/>
         </w:rPr>
         <w:drawing>
-          <wp:inline distT="0" distB="0" distL="0" distR="0" wp14:anchorId="6A62482F" wp14:editId="5778154E">
-            <wp:extent cx="5727700" cy="2975020"/>
-            <wp:effectExtent l="0" t="0" r="0" b="0"/>
+          <wp:inline distT="0" distB="0" distL="0" distR="0" wp14:anchorId="6A62482F" wp14:editId="6E30D721">
+            <wp:extent cx="5141495" cy="2670540"/>
+            <wp:effectExtent l="0" t="0" r="2540" b="0"/>
             <wp:docPr id="2" name="Picture 2"/>
             <wp:cNvGraphicFramePr>
               <a:graphicFrameLocks xmlns:a="http://schemas.openxmlformats.org/drawingml/2006/main" noChangeAspect="1"/>
@@ -1124,7 +1434,7 @@
                   <pic:spPr bwMode="auto">
                     <a:xfrm>
                       <a:off x="0" y="0"/>
-                      <a:ext cx="5727700" cy="2975020"/>
+                      <a:ext cx="5151348" cy="2675658"/>
                     </a:xfrm>
                     <a:prstGeom prst="rect">
                       <a:avLst/>
@@ -1144,26 +1454,6 @@
           </wp:inline>
         </w:drawing>
       </w:r>
-    </w:p>
-    <w:p>
-      <w:r>
-        <w:t xml:space="preserve"> </w:t>
-      </w:r>
-    </w:p>
-    <w:p>
-      <w:pPr>
-        <w:rPr>
-          <w:lang w:val="en-US"/>
-        </w:rPr>
-      </w:pPr>
-    </w:p>
-    <w:p>
-      <w:pPr>
-        <w:jc w:val="left"/>
-        <w:rPr>
-          <w:lang w:val="en-US"/>
-        </w:rPr>
-      </w:pPr>
       <w:r>
         <w:rPr>
           <w:lang w:val="en-US"/>
@@ -1177,22 +1467,7 @@
       </w:pPr>
       <w:r>
         <w:lastRenderedPageBreak/>
-        <w:t xml:space="preserve">Visualization </w:t>
-      </w:r>
-      <w:r>
-        <w:t>3</w:t>
-      </w:r>
-      <w:r>
-        <w:t xml:space="preserve"> </w:t>
-      </w:r>
-      <w:r>
-        <w:t>–</w:t>
-      </w:r>
-      <w:r>
-        <w:t xml:space="preserve"> </w:t>
-      </w:r>
-      <w:r>
-        <w:t>Byte Count Per Language Per Project for User (Torvalds)</w:t>
+        <w:t>Visualization 3 – Byte Count Per Language Per Project for User (Torvalds)</w:t>
       </w:r>
     </w:p>
     <w:p>
@@ -1210,32 +1485,96 @@
     </w:p>
     <w:p>
       <w:pPr>
-        <w:rPr>
-          <w:lang w:val="en-US"/>
-        </w:rPr>
-      </w:pPr>
-      <w:r>
-        <w:rPr>
-          <w:rFonts w:ascii="Helvetica" w:hAnsi="Helvetica" w:cs="Helvetica"/>
-          <w:color w:val="FFFFFF"/>
-          <w:sz w:val="18"/>
-          <w:szCs w:val="18"/>
-          <w:shd w:val="clear" w:color="auto" w:fill="6E6E6E"/>
-        </w:rPr>
+        <w:pStyle w:val="Style1"/>
+        <w:rPr>
+          <w:lang w:val="en-US"/>
+        </w:rPr>
+      </w:pPr>
+      <w:r>
         <w:t>https://api.github.com/repos/:owner/:repo/languages</w:t>
       </w:r>
     </w:p>
     <w:p>
-      <w:r>
-        <w:t>Where owner = ‘Torvalds’ and repo = the name of the 6 repos owned by Torvalds.</w:t>
-      </w:r>
-    </w:p>
-    <w:p>
-      <w:r>
-        <w:t>After extracting the required information, t</w:t>
-      </w:r>
-      <w:r>
-        <w:t>he following python script was used to format the data:</w:t>
+      <w:del w:id="1" w:author="Muthiah Nachiappan" w:date="2018-03-09T19:44:00Z">
+        <w:r>
+          <w:delText xml:space="preserve">Where </w:delText>
+        </w:r>
+      </w:del>
+      <w:ins w:id="2" w:author="Muthiah Nachiappan" w:date="2018-03-09T19:44:00Z">
+        <w:r>
+          <w:t>Here, the</w:t>
+        </w:r>
+        <w:r>
+          <w:t xml:space="preserve"> </w:t>
+        </w:r>
+      </w:ins>
+      <w:r>
+        <w:t xml:space="preserve">owner </w:t>
+      </w:r>
+      <w:del w:id="3" w:author="Muthiah Nachiappan" w:date="2018-03-09T19:44:00Z">
+        <w:r>
+          <w:delText xml:space="preserve">= </w:delText>
+        </w:r>
+      </w:del>
+      <w:ins w:id="4" w:author="Muthiah Nachiappan" w:date="2018-03-09T19:44:00Z">
+        <w:r>
+          <w:t>is</w:t>
+        </w:r>
+        <w:r>
+          <w:t xml:space="preserve"> </w:t>
+        </w:r>
+      </w:ins>
+      <w:r>
+        <w:t>‘</w:t>
+      </w:r>
+      <w:proofErr w:type="spellStart"/>
+      <w:ins w:id="5" w:author="Muthiah Nachiappan" w:date="2018-03-09T19:44:00Z">
+        <w:r>
+          <w:t>t</w:t>
+        </w:r>
+      </w:ins>
+      <w:del w:id="6" w:author="Muthiah Nachiappan" w:date="2018-03-09T19:44:00Z">
+        <w:r>
+          <w:delText>T</w:delText>
+        </w:r>
+      </w:del>
+      <w:r>
+        <w:t>orvalds</w:t>
+      </w:r>
+      <w:proofErr w:type="spellEnd"/>
+      <w:r>
+        <w:t xml:space="preserve">’ and repo </w:t>
+      </w:r>
+      <w:del w:id="7" w:author="Muthiah Nachiappan" w:date="2018-03-09T19:44:00Z">
+        <w:r>
+          <w:delText xml:space="preserve">= </w:delText>
+        </w:r>
+      </w:del>
+      <w:ins w:id="8" w:author="Muthiah Nachiappan" w:date="2018-03-09T19:44:00Z">
+        <w:r>
+          <w:t>is</w:t>
+        </w:r>
+        <w:r>
+          <w:t xml:space="preserve"> </w:t>
+        </w:r>
+      </w:ins>
+      <w:del w:id="9" w:author="Muthiah Nachiappan" w:date="2018-03-09T19:45:00Z">
+        <w:r>
+          <w:delText>the name</w:delText>
+        </w:r>
+      </w:del>
+      <w:ins w:id="10" w:author="Muthiah Nachiappan" w:date="2018-03-09T19:45:00Z">
+        <w:r>
+          <w:t>each</w:t>
+        </w:r>
+      </w:ins>
+      <w:r>
+        <w:t xml:space="preserve"> of the 6 repos owned by Torvalds.</w:t>
+      </w:r>
+    </w:p>
+    <w:p>
+      <w:r>
+        <w:t>After extracting the required information, the following python script was used to format the data:</w:t>
       </w:r>
     </w:p>
     <w:p>
@@ -1839,11 +2178,27 @@
           <w:lang w:val="en-US"/>
         </w:rPr>
       </w:pPr>
-      <w:r>
-        <w:rPr>
-          <w:lang w:val="en-US"/>
-        </w:rPr>
-        <w:t xml:space="preserve">This is a </w:t>
+      <w:del w:id="11" w:author="Muthiah Nachiappan" w:date="2018-03-09T19:53:00Z">
+        <w:r>
+          <w:rPr>
+            <w:lang w:val="en-US"/>
+          </w:rPr>
+          <w:delText>This is a</w:delText>
+        </w:r>
+      </w:del>
+      <w:ins w:id="12" w:author="Muthiah Nachiappan" w:date="2018-03-09T19:53:00Z">
+        <w:r>
+          <w:rPr>
+            <w:lang w:val="en-US"/>
+          </w:rPr>
+          <w:t>A</w:t>
+        </w:r>
+      </w:ins>
+      <w:r>
+        <w:rPr>
+          <w:lang w:val="en-US"/>
+        </w:rPr>
+        <w:t xml:space="preserve"> </w:t>
       </w:r>
       <w:proofErr w:type="spellStart"/>
       <w:r>
@@ -1857,7 +2212,43 @@
         <w:rPr>
           <w:lang w:val="en-US"/>
         </w:rPr>
-        <w:t xml:space="preserve"> visualization used to illustrate the proportion of language used in each project by byte count. It allows the user to identify the dominant languages used in each project and how that compares across projects. Mouseover shows the exact proportion figure and language name.</w:t>
+        <w:t xml:space="preserve"> visualization </w:t>
+      </w:r>
+      <w:ins w:id="13" w:author="Muthiah Nachiappan" w:date="2018-03-09T19:53:00Z">
+        <w:r>
+          <w:rPr>
+            <w:lang w:val="en-US"/>
+          </w:rPr>
+          <w:t xml:space="preserve">was </w:t>
+        </w:r>
+      </w:ins>
+      <w:del w:id="14" w:author="Muthiah Nachiappan" w:date="2018-03-09T19:53:00Z">
+        <w:r>
+          <w:rPr>
+            <w:lang w:val="en-US"/>
+          </w:rPr>
+          <w:delText xml:space="preserve">used </w:delText>
+        </w:r>
+      </w:del>
+      <w:ins w:id="15" w:author="Muthiah Nachiappan" w:date="2018-03-09T19:53:00Z">
+        <w:r>
+          <w:rPr>
+            <w:lang w:val="en-US"/>
+          </w:rPr>
+          <w:t>chosen</w:t>
+        </w:r>
+        <w:r>
+          <w:rPr>
+            <w:lang w:val="en-US"/>
+          </w:rPr>
+          <w:t xml:space="preserve"> </w:t>
+        </w:r>
+      </w:ins>
+      <w:r>
+        <w:rPr>
+          <w:lang w:val="en-US"/>
+        </w:rPr>
+        <w:t>to illustrate the proportion of language used in each project by byte count. It allows the user to identify the dominant languages used in each project and how that compares across projects. Mouseover shows the exact proportion figure and language name.</w:t>
       </w:r>
     </w:p>
     <w:tbl>
@@ -1880,12 +2271,24 @@
           <w:p>
             <w:pPr>
               <w:rPr>
-                <w:lang w:val="en-US"/>
+                <w:sz w:val="20"/>
+                <w:lang w:val="en-US"/>
+                <w:rPrChange w:id="16" w:author="Muthiah Nachiappan" w:date="2018-03-09T19:54:00Z">
+                  <w:rPr>
+                    <w:lang w:val="en-US"/>
+                  </w:rPr>
+                </w:rPrChange>
               </w:rPr>
             </w:pPr>
             <w:r>
               <w:rPr>
-                <w:lang w:val="en-US"/>
+                <w:sz w:val="20"/>
+                <w:lang w:val="en-US"/>
+                <w:rPrChange w:id="17" w:author="Muthiah Nachiappan" w:date="2018-03-09T19:54:00Z">
+                  <w:rPr>
+                    <w:lang w:val="en-US"/>
+                  </w:rPr>
+                </w:rPrChange>
               </w:rPr>
               <w:t>Data</w:t>
             </w:r>
@@ -1898,12 +2301,24 @@
           <w:p>
             <w:pPr>
               <w:rPr>
-                <w:lang w:val="en-US"/>
+                <w:sz w:val="20"/>
+                <w:lang w:val="en-US"/>
+                <w:rPrChange w:id="18" w:author="Muthiah Nachiappan" w:date="2018-03-09T19:54:00Z">
+                  <w:rPr>
+                    <w:lang w:val="en-US"/>
+                  </w:rPr>
+                </w:rPrChange>
               </w:rPr>
             </w:pPr>
             <w:r>
               <w:rPr>
-                <w:lang w:val="en-US"/>
+                <w:sz w:val="20"/>
+                <w:lang w:val="en-US"/>
+                <w:rPrChange w:id="19" w:author="Muthiah Nachiappan" w:date="2018-03-09T19:54:00Z">
+                  <w:rPr>
+                    <w:lang w:val="en-US"/>
+                  </w:rPr>
+                </w:rPrChange>
               </w:rPr>
               <w:t>Data Type</w:t>
             </w:r>
@@ -1916,12 +2331,24 @@
           <w:p>
             <w:pPr>
               <w:rPr>
-                <w:lang w:val="en-US"/>
+                <w:sz w:val="20"/>
+                <w:lang w:val="en-US"/>
+                <w:rPrChange w:id="20" w:author="Muthiah Nachiappan" w:date="2018-03-09T19:54:00Z">
+                  <w:rPr>
+                    <w:lang w:val="en-US"/>
+                  </w:rPr>
+                </w:rPrChange>
               </w:rPr>
             </w:pPr>
             <w:r>
               <w:rPr>
-                <w:lang w:val="en-US"/>
+                <w:sz w:val="20"/>
+                <w:lang w:val="en-US"/>
+                <w:rPrChange w:id="21" w:author="Muthiah Nachiappan" w:date="2018-03-09T19:54:00Z">
+                  <w:rPr>
+                    <w:lang w:val="en-US"/>
+                  </w:rPr>
+                </w:rPrChange>
               </w:rPr>
               <w:t>Encoding</w:t>
             </w:r>
@@ -1934,12 +2361,24 @@
           <w:p>
             <w:pPr>
               <w:rPr>
-                <w:lang w:val="en-US"/>
+                <w:sz w:val="20"/>
+                <w:lang w:val="en-US"/>
+                <w:rPrChange w:id="22" w:author="Muthiah Nachiappan" w:date="2018-03-09T19:54:00Z">
+                  <w:rPr>
+                    <w:lang w:val="en-US"/>
+                  </w:rPr>
+                </w:rPrChange>
               </w:rPr>
             </w:pPr>
             <w:r>
               <w:rPr>
-                <w:lang w:val="en-US"/>
+                <w:sz w:val="20"/>
+                <w:lang w:val="en-US"/>
+                <w:rPrChange w:id="23" w:author="Muthiah Nachiappan" w:date="2018-03-09T19:54:00Z">
+                  <w:rPr>
+                    <w:lang w:val="en-US"/>
+                  </w:rPr>
+                </w:rPrChange>
               </w:rPr>
               <w:t>Note</w:t>
             </w:r>
@@ -1954,17 +2393,27 @@
           <w:p>
             <w:pPr>
               <w:rPr>
-                <w:lang w:val="en-US"/>
+                <w:sz w:val="20"/>
+                <w:lang w:val="en-US"/>
+                <w:rPrChange w:id="24" w:author="Muthiah Nachiappan" w:date="2018-03-09T19:54:00Z">
+                  <w:rPr>
+                    <w:lang w:val="en-US"/>
+                  </w:rPr>
+                </w:rPrChange>
               </w:rPr>
             </w:pPr>
             <w:r>
               <w:rPr>
-                <w:lang w:val="en-US"/>
+                <w:sz w:val="20"/>
+                <w:lang w:val="en-US"/>
+                <w:rPrChange w:id="25" w:author="Muthiah Nachiappan" w:date="2018-03-09T19:54:00Z">
+                  <w:rPr>
+                    <w:lang w:val="en-US"/>
+                  </w:rPr>
+                </w:rPrChange>
               </w:rPr>
               <w:t>Project name</w:t>
             </w:r>
-            <w:bookmarkStart w:id="0" w:name="_GoBack"/>
-            <w:bookmarkEnd w:id="0"/>
           </w:p>
         </w:tc>
         <w:tc>
@@ -1974,12 +2423,24 @@
           <w:p>
             <w:pPr>
               <w:rPr>
-                <w:lang w:val="en-US"/>
+                <w:sz w:val="20"/>
+                <w:lang w:val="en-US"/>
+                <w:rPrChange w:id="26" w:author="Muthiah Nachiappan" w:date="2018-03-09T19:54:00Z">
+                  <w:rPr>
+                    <w:lang w:val="en-US"/>
+                  </w:rPr>
+                </w:rPrChange>
               </w:rPr>
             </w:pPr>
             <w:r>
               <w:rPr>
-                <w:lang w:val="en-US"/>
+                <w:sz w:val="20"/>
+                <w:lang w:val="en-US"/>
+                <w:rPrChange w:id="27" w:author="Muthiah Nachiappan" w:date="2018-03-09T19:54:00Z">
+                  <w:rPr>
+                    <w:lang w:val="en-US"/>
+                  </w:rPr>
+                </w:rPrChange>
               </w:rPr>
               <w:t>Categorical</w:t>
             </w:r>
@@ -1992,12 +2453,24 @@
           <w:p>
             <w:pPr>
               <w:rPr>
-                <w:lang w:val="en-US"/>
+                <w:sz w:val="20"/>
+                <w:lang w:val="en-US"/>
+                <w:rPrChange w:id="28" w:author="Muthiah Nachiappan" w:date="2018-03-09T19:54:00Z">
+                  <w:rPr>
+                    <w:lang w:val="en-US"/>
+                  </w:rPr>
+                </w:rPrChange>
               </w:rPr>
             </w:pPr>
             <w:r>
               <w:rPr>
-                <w:lang w:val="en-US"/>
+                <w:sz w:val="20"/>
+                <w:lang w:val="en-US"/>
+                <w:rPrChange w:id="29" w:author="Muthiah Nachiappan" w:date="2018-03-09T19:54:00Z">
+                  <w:rPr>
+                    <w:lang w:val="en-US"/>
+                  </w:rPr>
+                </w:rPrChange>
               </w:rPr>
               <w:t>Position</w:t>
             </w:r>
@@ -2010,12 +2483,24 @@
           <w:p>
             <w:pPr>
               <w:rPr>
-                <w:lang w:val="en-US"/>
+                <w:sz w:val="20"/>
+                <w:lang w:val="en-US"/>
+                <w:rPrChange w:id="30" w:author="Muthiah Nachiappan" w:date="2018-03-09T19:54:00Z">
+                  <w:rPr>
+                    <w:lang w:val="en-US"/>
+                  </w:rPr>
+                </w:rPrChange>
               </w:rPr>
             </w:pPr>
             <w:r>
               <w:rPr>
-                <w:lang w:val="en-US"/>
+                <w:sz w:val="20"/>
+                <w:lang w:val="en-US"/>
+                <w:rPrChange w:id="31" w:author="Muthiah Nachiappan" w:date="2018-03-09T19:54:00Z">
+                  <w:rPr>
+                    <w:lang w:val="en-US"/>
+                  </w:rPr>
+                </w:rPrChange>
               </w:rPr>
               <w:t>Each project occupies a vertical space</w:t>
             </w:r>
@@ -2030,12 +2515,24 @@
           <w:p>
             <w:pPr>
               <w:rPr>
-                <w:lang w:val="en-US"/>
+                <w:sz w:val="20"/>
+                <w:lang w:val="en-US"/>
+                <w:rPrChange w:id="32" w:author="Muthiah Nachiappan" w:date="2018-03-09T19:54:00Z">
+                  <w:rPr>
+                    <w:lang w:val="en-US"/>
+                  </w:rPr>
+                </w:rPrChange>
               </w:rPr>
             </w:pPr>
             <w:r>
               <w:rPr>
-                <w:lang w:val="en-US"/>
+                <w:sz w:val="20"/>
+                <w:lang w:val="en-US"/>
+                <w:rPrChange w:id="33" w:author="Muthiah Nachiappan" w:date="2018-03-09T19:54:00Z">
+                  <w:rPr>
+                    <w:lang w:val="en-US"/>
+                  </w:rPr>
+                </w:rPrChange>
               </w:rPr>
               <w:t>Language</w:t>
             </w:r>
@@ -2048,12 +2545,24 @@
           <w:p>
             <w:pPr>
               <w:rPr>
-                <w:lang w:val="en-US"/>
+                <w:sz w:val="20"/>
+                <w:lang w:val="en-US"/>
+                <w:rPrChange w:id="34" w:author="Muthiah Nachiappan" w:date="2018-03-09T19:54:00Z">
+                  <w:rPr>
+                    <w:lang w:val="en-US"/>
+                  </w:rPr>
+                </w:rPrChange>
               </w:rPr>
             </w:pPr>
             <w:r>
               <w:rPr>
-                <w:lang w:val="en-US"/>
+                <w:sz w:val="20"/>
+                <w:lang w:val="en-US"/>
+                <w:rPrChange w:id="35" w:author="Muthiah Nachiappan" w:date="2018-03-09T19:54:00Z">
+                  <w:rPr>
+                    <w:lang w:val="en-US"/>
+                  </w:rPr>
+                </w:rPrChange>
               </w:rPr>
               <w:t>Categorical</w:t>
             </w:r>
@@ -2066,12 +2575,24 @@
           <w:p>
             <w:pPr>
               <w:rPr>
-                <w:lang w:val="en-US"/>
+                <w:sz w:val="20"/>
+                <w:lang w:val="en-US"/>
+                <w:rPrChange w:id="36" w:author="Muthiah Nachiappan" w:date="2018-03-09T19:54:00Z">
+                  <w:rPr>
+                    <w:lang w:val="en-US"/>
+                  </w:rPr>
+                </w:rPrChange>
               </w:rPr>
             </w:pPr>
             <w:r>
               <w:rPr>
-                <w:lang w:val="en-US"/>
+                <w:sz w:val="20"/>
+                <w:lang w:val="en-US"/>
+                <w:rPrChange w:id="37" w:author="Muthiah Nachiappan" w:date="2018-03-09T19:54:00Z">
+                  <w:rPr>
+                    <w:lang w:val="en-US"/>
+                  </w:rPr>
+                </w:rPrChange>
               </w:rPr>
               <w:t>Position</w:t>
             </w:r>
@@ -2084,12 +2605,24 @@
           <w:p>
             <w:pPr>
               <w:rPr>
-                <w:lang w:val="en-US"/>
+                <w:sz w:val="20"/>
+                <w:lang w:val="en-US"/>
+                <w:rPrChange w:id="38" w:author="Muthiah Nachiappan" w:date="2018-03-09T19:54:00Z">
+                  <w:rPr>
+                    <w:lang w:val="en-US"/>
+                  </w:rPr>
+                </w:rPrChange>
               </w:rPr>
             </w:pPr>
             <w:r>
               <w:rPr>
-                <w:lang w:val="en-US"/>
+                <w:sz w:val="20"/>
+                <w:lang w:val="en-US"/>
+                <w:rPrChange w:id="39" w:author="Muthiah Nachiappan" w:date="2018-03-09T19:54:00Z">
+                  <w:rPr>
+                    <w:lang w:val="en-US"/>
+                  </w:rPr>
+                </w:rPrChange>
               </w:rPr>
               <w:t>Each language is represented as a separate box within each project</w:t>
             </w:r>
@@ -2104,18 +2637,36 @@
           <w:p>
             <w:pPr>
               <w:rPr>
-                <w:lang w:val="en-US"/>
+                <w:sz w:val="20"/>
+                <w:lang w:val="en-US"/>
+                <w:rPrChange w:id="40" w:author="Muthiah Nachiappan" w:date="2018-03-09T19:54:00Z">
+                  <w:rPr>
+                    <w:lang w:val="en-US"/>
+                  </w:rPr>
+                </w:rPrChange>
               </w:rPr>
             </w:pPr>
             <w:r>
               <w:rPr>
-                <w:lang w:val="en-US"/>
+                <w:sz w:val="20"/>
+                <w:lang w:val="en-US"/>
+                <w:rPrChange w:id="41" w:author="Muthiah Nachiappan" w:date="2018-03-09T19:54:00Z">
+                  <w:rPr>
+                    <w:lang w:val="en-US"/>
+                  </w:rPr>
+                </w:rPrChange>
               </w:rPr>
               <w:t xml:space="preserve">Proportion </w:t>
             </w:r>
             <w:r>
               <w:rPr>
-                <w:lang w:val="en-US"/>
+                <w:sz w:val="20"/>
+                <w:lang w:val="en-US"/>
+                <w:rPrChange w:id="42" w:author="Muthiah Nachiappan" w:date="2018-03-09T19:54:00Z">
+                  <w:rPr>
+                    <w:lang w:val="en-US"/>
+                  </w:rPr>
+                </w:rPrChange>
               </w:rPr>
               <w:t>of byte count per project</w:t>
             </w:r>
@@ -2128,12 +2679,24 @@
           <w:p>
             <w:pPr>
               <w:rPr>
-                <w:lang w:val="en-US"/>
+                <w:sz w:val="20"/>
+                <w:lang w:val="en-US"/>
+                <w:rPrChange w:id="43" w:author="Muthiah Nachiappan" w:date="2018-03-09T19:54:00Z">
+                  <w:rPr>
+                    <w:lang w:val="en-US"/>
+                  </w:rPr>
+                </w:rPrChange>
               </w:rPr>
             </w:pPr>
             <w:r>
               <w:rPr>
-                <w:lang w:val="en-US"/>
+                <w:sz w:val="20"/>
+                <w:lang w:val="en-US"/>
+                <w:rPrChange w:id="44" w:author="Muthiah Nachiappan" w:date="2018-03-09T19:54:00Z">
+                  <w:rPr>
+                    <w:lang w:val="en-US"/>
+                  </w:rPr>
+                </w:rPrChange>
               </w:rPr>
               <w:t>Quantitative</w:t>
             </w:r>
@@ -2146,19 +2709,37 @@
           <w:p>
             <w:pPr>
               <w:rPr>
-                <w:lang w:val="en-US"/>
+                <w:sz w:val="20"/>
+                <w:lang w:val="en-US"/>
+                <w:rPrChange w:id="45" w:author="Muthiah Nachiappan" w:date="2018-03-09T19:54:00Z">
+                  <w:rPr>
+                    <w:lang w:val="en-US"/>
+                  </w:rPr>
+                </w:rPrChange>
               </w:rPr>
             </w:pPr>
             <w:r>
               <w:rPr>
-                <w:lang w:val="en-US"/>
+                <w:sz w:val="20"/>
+                <w:lang w:val="en-US"/>
+                <w:rPrChange w:id="46" w:author="Muthiah Nachiappan" w:date="2018-03-09T19:54:00Z">
+                  <w:rPr>
+                    <w:lang w:val="en-US"/>
+                  </w:rPr>
+                </w:rPrChange>
               </w:rPr>
               <w:t xml:space="preserve">Area, </w:t>
             </w:r>
             <w:proofErr w:type="spellStart"/>
             <w:r>
               <w:rPr>
-                <w:lang w:val="en-US"/>
+                <w:sz w:val="20"/>
+                <w:lang w:val="en-US"/>
+                <w:rPrChange w:id="47" w:author="Muthiah Nachiappan" w:date="2018-03-09T19:54:00Z">
+                  <w:rPr>
+                    <w:lang w:val="en-US"/>
+                  </w:rPr>
+                </w:rPrChange>
               </w:rPr>
               <w:t>colour</w:t>
             </w:r>
@@ -2172,40 +2753,76 @@
           <w:p>
             <w:pPr>
               <w:rPr>
-                <w:lang w:val="en-US"/>
+                <w:sz w:val="20"/>
+                <w:lang w:val="en-US"/>
+                <w:rPrChange w:id="48" w:author="Muthiah Nachiappan" w:date="2018-03-09T19:54:00Z">
+                  <w:rPr>
+                    <w:lang w:val="en-US"/>
+                  </w:rPr>
+                </w:rPrChange>
               </w:rPr>
             </w:pPr>
             <w:r>
               <w:rPr>
-                <w:lang w:val="en-US"/>
+                <w:sz w:val="20"/>
+                <w:lang w:val="en-US"/>
+                <w:rPrChange w:id="49" w:author="Muthiah Nachiappan" w:date="2018-03-09T19:54:00Z">
+                  <w:rPr>
+                    <w:lang w:val="en-US"/>
+                  </w:rPr>
+                </w:rPrChange>
               </w:rPr>
               <w:t xml:space="preserve">The proportion of language used per project is illustrated using both area and </w:t>
             </w:r>
             <w:proofErr w:type="spellStart"/>
             <w:r>
               <w:rPr>
-                <w:lang w:val="en-US"/>
+                <w:sz w:val="20"/>
+                <w:lang w:val="en-US"/>
+                <w:rPrChange w:id="50" w:author="Muthiah Nachiappan" w:date="2018-03-09T19:54:00Z">
+                  <w:rPr>
+                    <w:lang w:val="en-US"/>
+                  </w:rPr>
+                </w:rPrChange>
               </w:rPr>
               <w:t>colour</w:t>
             </w:r>
             <w:proofErr w:type="spellEnd"/>
             <w:r>
               <w:rPr>
-                <w:lang w:val="en-US"/>
+                <w:sz w:val="20"/>
+                <w:lang w:val="en-US"/>
+                <w:rPrChange w:id="51" w:author="Muthiah Nachiappan" w:date="2018-03-09T19:54:00Z">
+                  <w:rPr>
+                    <w:lang w:val="en-US"/>
+                  </w:rPr>
+                </w:rPrChange>
               </w:rPr>
               <w:t xml:space="preserve">. High proportions correspond to large areas and deeper blue </w:t>
             </w:r>
             <w:proofErr w:type="spellStart"/>
             <w:r>
               <w:rPr>
-                <w:lang w:val="en-US"/>
+                <w:sz w:val="20"/>
+                <w:lang w:val="en-US"/>
+                <w:rPrChange w:id="52" w:author="Muthiah Nachiappan" w:date="2018-03-09T19:54:00Z">
+                  <w:rPr>
+                    <w:lang w:val="en-US"/>
+                  </w:rPr>
+                </w:rPrChange>
               </w:rPr>
               <w:t>colour</w:t>
             </w:r>
             <w:proofErr w:type="spellEnd"/>
             <w:r>
               <w:rPr>
-                <w:lang w:val="en-US"/>
+                <w:sz w:val="20"/>
+                <w:lang w:val="en-US"/>
+                <w:rPrChange w:id="53" w:author="Muthiah Nachiappan" w:date="2018-03-09T19:54:00Z">
+                  <w:rPr>
+                    <w:lang w:val="en-US"/>
+                  </w:rPr>
+                </w:rPrChange>
               </w:rPr>
               <w:t>.</w:t>
             </w:r>
@@ -2266,23 +2883,41 @@
           <w:lang w:val="en-US"/>
         </w:rPr>
       </w:pPr>
-      <w:r>
-        <w:rPr>
-          <w:lang w:val="en-US"/>
-        </w:rPr>
-        <w:t>To facilitate exploratory analysis, f</w:t>
-      </w:r>
-      <w:r>
-        <w:rPr>
-          <w:lang w:val="en-US"/>
-        </w:rPr>
-        <w:t xml:space="preserve">ilters were </w:t>
-      </w:r>
-      <w:r>
-        <w:rPr>
-          <w:lang w:val="en-US"/>
-        </w:rPr>
-        <w:t>used to aid in performing the following tasks:</w:t>
+      <w:ins w:id="54" w:author="Muthiah Nachiappan" w:date="2018-03-09T19:54:00Z">
+        <w:r>
+          <w:rPr>
+            <w:lang w:val="en-US"/>
+          </w:rPr>
+          <w:t xml:space="preserve">Due to the large amount of data, </w:t>
+        </w:r>
+      </w:ins>
+      <w:del w:id="55" w:author="Muthiah Nachiappan" w:date="2018-03-09T19:54:00Z">
+        <w:r>
+          <w:rPr>
+            <w:lang w:val="en-US"/>
+          </w:rPr>
+          <w:delText xml:space="preserve">To </w:delText>
+        </w:r>
+      </w:del>
+      <w:ins w:id="56" w:author="Muthiah Nachiappan" w:date="2018-03-09T19:54:00Z">
+        <w:r>
+          <w:rPr>
+            <w:lang w:val="en-US"/>
+          </w:rPr>
+          <w:t>t</w:t>
+        </w:r>
+        <w:r>
+          <w:rPr>
+            <w:lang w:val="en-US"/>
+          </w:rPr>
+          <w:t xml:space="preserve">o </w:t>
+        </w:r>
+      </w:ins>
+      <w:r>
+        <w:rPr>
+          <w:lang w:val="en-US"/>
+        </w:rPr>
+        <w:t>facilitate exploratory analysis, filters were used to aid in performing the following tasks:</w:t>
       </w:r>
     </w:p>
     <w:p>
@@ -2336,7 +2971,6 @@
         <w:rPr>
           <w:lang w:val="en-US"/>
         </w:rPr>
-        <w:lastRenderedPageBreak/>
         <w:t xml:space="preserve">Identify which projects use a </w:t>
       </w:r>
       <w:r>
@@ -2383,6 +3017,119 @@
 <file path=word/numbering.xml><?xml version="1.0" encoding="utf-8"?>
 <w:numbering xmlns:wpc="http://schemas.microsoft.com/office/word/2010/wordprocessingCanvas" xmlns:cx="http://schemas.microsoft.com/office/drawing/2014/chartex" xmlns:cx1="http://schemas.microsoft.com/office/drawing/2015/9/8/chartex" xmlns:cx2="http://schemas.microsoft.com/office/drawing/2015/10/21/chartex" xmlns:cx3="http://schemas.microsoft.com/office/drawing/2016/5/9/chartex" xmlns:cx4="http://schemas.microsoft.com/office/drawing/2016/5/10/chartex" xmlns:cx5="http://schemas.microsoft.com/office/drawing/2016/5/11/chartex" xmlns:cx6="http://schemas.microsoft.com/office/drawing/2016/5/12/chartex" xmlns:cx7="http://schemas.microsoft.com/office/drawing/2016/5/13/chartex" xmlns:cx8="http://schemas.microsoft.com/office/drawing/2016/5/14/chartex" xmlns:mc="http://schemas.openxmlformats.org/markup-compatibility/2006" xmlns:aink="http://schemas.microsoft.com/office/drawing/2016/ink" xmlns:am3d="http://schemas.microsoft.com/office/drawing/2017/model3d" xmlns:o="urn:schemas-microsoft-com:office:office" xmlns:r="http://schemas.openxmlformats.org/officeDocument/2006/relationships" xmlns:m="http://schemas.openxmlformats.org/officeDocument/2006/math" xmlns:v="urn:schemas-microsoft-com:vml" xmlns:wp14="http://schemas.microsoft.com/office/word/2010/wordprocessingDrawing" xmlns:wp="http://schemas.openxmlformats.org/drawingml/2006/wordprocessingDrawing" xmlns:w10="urn:schemas-microsoft-com:office:word" xmlns:w="http://schemas.openxmlformats.org/wordprocessingml/2006/main" xmlns:w14="http://schemas.microsoft.com/office/word/2010/wordml" xmlns:w15="http://schemas.microsoft.com/office/word/2012/wordml" xmlns:w16cid="http://schemas.microsoft.com/office/word/2016/wordml/cid" xmlns:w16se="http://schemas.microsoft.com/office/word/2015/wordml/symex" xmlns:wpg="http://schemas.microsoft.com/office/word/2010/wordprocessingGroup" xmlns:wpi="http://schemas.microsoft.com/office/word/2010/wordprocessingInk" xmlns:wne="http://schemas.microsoft.com/office/word/2006/wordml" xmlns:wps="http://schemas.microsoft.com/office/word/2010/wordprocessingShape" mc:Ignorable="w14 w15 w16se w16cid wp14">
   <w:abstractNum w:abstractNumId="0" w15:restartNumberingAfterBreak="0">
+    <w:nsid w:val="06C73881"/>
+    <w:multiLevelType w:val="hybridMultilevel"/>
+    <w:tmpl w:val="B450F60E"/>
+    <w:lvl w:ilvl="0" w:tplc="48090001">
+      <w:start w:val="1"/>
+      <w:numFmt w:val="bullet"/>
+      <w:lvlText w:val=""/>
+      <w:lvlJc w:val="left"/>
+      <w:pPr>
+        <w:ind w:left="720" w:hanging="360"/>
+      </w:pPr>
+      <w:rPr>
+        <w:rFonts w:ascii="Symbol" w:hAnsi="Symbol" w:hint="default"/>
+      </w:rPr>
+    </w:lvl>
+    <w:lvl w:ilvl="1" w:tplc="48090003">
+      <w:start w:val="1"/>
+      <w:numFmt w:val="bullet"/>
+      <w:lvlText w:val="o"/>
+      <w:lvlJc w:val="left"/>
+      <w:pPr>
+        <w:ind w:left="1440" w:hanging="360"/>
+      </w:pPr>
+      <w:rPr>
+        <w:rFonts w:ascii="Courier New" w:hAnsi="Courier New" w:cs="Courier New" w:hint="default"/>
+      </w:rPr>
+    </w:lvl>
+    <w:lvl w:ilvl="2" w:tplc="48090005" w:tentative="1">
+      <w:start w:val="1"/>
+      <w:numFmt w:val="bullet"/>
+      <w:lvlText w:val=""/>
+      <w:lvlJc w:val="left"/>
+      <w:pPr>
+        <w:ind w:left="2160" w:hanging="360"/>
+      </w:pPr>
+      <w:rPr>
+        <w:rFonts w:ascii="Wingdings" w:hAnsi="Wingdings" w:hint="default"/>
+      </w:rPr>
+    </w:lvl>
+    <w:lvl w:ilvl="3" w:tplc="48090001" w:tentative="1">
+      <w:start w:val="1"/>
+      <w:numFmt w:val="bullet"/>
+      <w:lvlText w:val=""/>
+      <w:lvlJc w:val="left"/>
+      <w:pPr>
+        <w:ind w:left="2880" w:hanging="360"/>
+      </w:pPr>
+      <w:rPr>
+        <w:rFonts w:ascii="Symbol" w:hAnsi="Symbol" w:hint="default"/>
+      </w:rPr>
+    </w:lvl>
+    <w:lvl w:ilvl="4" w:tplc="48090003" w:tentative="1">
+      <w:start w:val="1"/>
+      <w:numFmt w:val="bullet"/>
+      <w:lvlText w:val="o"/>
+      <w:lvlJc w:val="left"/>
+      <w:pPr>
+        <w:ind w:left="3600" w:hanging="360"/>
+      </w:pPr>
+      <w:rPr>
+        <w:rFonts w:ascii="Courier New" w:hAnsi="Courier New" w:cs="Courier New" w:hint="default"/>
+      </w:rPr>
+    </w:lvl>
+    <w:lvl w:ilvl="5" w:tplc="48090005" w:tentative="1">
+      <w:start w:val="1"/>
+      <w:numFmt w:val="bullet"/>
+      <w:lvlText w:val=""/>
+      <w:lvlJc w:val="left"/>
+      <w:pPr>
+        <w:ind w:left="4320" w:hanging="360"/>
+      </w:pPr>
+      <w:rPr>
+        <w:rFonts w:ascii="Wingdings" w:hAnsi="Wingdings" w:hint="default"/>
+      </w:rPr>
+    </w:lvl>
+    <w:lvl w:ilvl="6" w:tplc="48090001" w:tentative="1">
+      <w:start w:val="1"/>
+      <w:numFmt w:val="bullet"/>
+      <w:lvlText w:val=""/>
+      <w:lvlJc w:val="left"/>
+      <w:pPr>
+        <w:ind w:left="5040" w:hanging="360"/>
+      </w:pPr>
+      <w:rPr>
+        <w:rFonts w:ascii="Symbol" w:hAnsi="Symbol" w:hint="default"/>
+      </w:rPr>
+    </w:lvl>
+    <w:lvl w:ilvl="7" w:tplc="48090003" w:tentative="1">
+      <w:start w:val="1"/>
+      <w:numFmt w:val="bullet"/>
+      <w:lvlText w:val="o"/>
+      <w:lvlJc w:val="left"/>
+      <w:pPr>
+        <w:ind w:left="5760" w:hanging="360"/>
+      </w:pPr>
+      <w:rPr>
+        <w:rFonts w:ascii="Courier New" w:hAnsi="Courier New" w:cs="Courier New" w:hint="default"/>
+      </w:rPr>
+    </w:lvl>
+    <w:lvl w:ilvl="8" w:tplc="48090005" w:tentative="1">
+      <w:start w:val="1"/>
+      <w:numFmt w:val="bullet"/>
+      <w:lvlText w:val=""/>
+      <w:lvlJc w:val="left"/>
+      <w:pPr>
+        <w:ind w:left="6480" w:hanging="360"/>
+      </w:pPr>
+      <w:rPr>
+        <w:rFonts w:ascii="Wingdings" w:hAnsi="Wingdings" w:hint="default"/>
+      </w:rPr>
+    </w:lvl>
+  </w:abstractNum>
+  <w:abstractNum w:abstractNumId="1" w15:restartNumberingAfterBreak="0">
     <w:nsid w:val="1C3E401A"/>
     <w:multiLevelType w:val="hybridMultilevel"/>
     <w:tmpl w:val="DC0653D4"/>
@@ -2495,7 +3242,120 @@
       </w:rPr>
     </w:lvl>
   </w:abstractNum>
-  <w:abstractNum w:abstractNumId="1" w15:restartNumberingAfterBreak="0">
+  <w:abstractNum w:abstractNumId="2" w15:restartNumberingAfterBreak="0">
+    <w:nsid w:val="296C4D1F"/>
+    <w:multiLevelType w:val="hybridMultilevel"/>
+    <w:tmpl w:val="DDEC2390"/>
+    <w:lvl w:ilvl="0" w:tplc="48090001">
+      <w:start w:val="1"/>
+      <w:numFmt w:val="bullet"/>
+      <w:lvlText w:val=""/>
+      <w:lvlJc w:val="left"/>
+      <w:pPr>
+        <w:ind w:left="720" w:hanging="360"/>
+      </w:pPr>
+      <w:rPr>
+        <w:rFonts w:ascii="Symbol" w:hAnsi="Symbol" w:hint="default"/>
+      </w:rPr>
+    </w:lvl>
+    <w:lvl w:ilvl="1" w:tplc="48090003" w:tentative="1">
+      <w:start w:val="1"/>
+      <w:numFmt w:val="bullet"/>
+      <w:lvlText w:val="o"/>
+      <w:lvlJc w:val="left"/>
+      <w:pPr>
+        <w:ind w:left="1440" w:hanging="360"/>
+      </w:pPr>
+      <w:rPr>
+        <w:rFonts w:ascii="Courier New" w:hAnsi="Courier New" w:cs="Courier New" w:hint="default"/>
+      </w:rPr>
+    </w:lvl>
+    <w:lvl w:ilvl="2" w:tplc="48090005" w:tentative="1">
+      <w:start w:val="1"/>
+      <w:numFmt w:val="bullet"/>
+      <w:lvlText w:val=""/>
+      <w:lvlJc w:val="left"/>
+      <w:pPr>
+        <w:ind w:left="2160" w:hanging="360"/>
+      </w:pPr>
+      <w:rPr>
+        <w:rFonts w:ascii="Wingdings" w:hAnsi="Wingdings" w:hint="default"/>
+      </w:rPr>
+    </w:lvl>
+    <w:lvl w:ilvl="3" w:tplc="48090001" w:tentative="1">
+      <w:start w:val="1"/>
+      <w:numFmt w:val="bullet"/>
+      <w:lvlText w:val=""/>
+      <w:lvlJc w:val="left"/>
+      <w:pPr>
+        <w:ind w:left="2880" w:hanging="360"/>
+      </w:pPr>
+      <w:rPr>
+        <w:rFonts w:ascii="Symbol" w:hAnsi="Symbol" w:hint="default"/>
+      </w:rPr>
+    </w:lvl>
+    <w:lvl w:ilvl="4" w:tplc="48090003" w:tentative="1">
+      <w:start w:val="1"/>
+      <w:numFmt w:val="bullet"/>
+      <w:lvlText w:val="o"/>
+      <w:lvlJc w:val="left"/>
+      <w:pPr>
+        <w:ind w:left="3600" w:hanging="360"/>
+      </w:pPr>
+      <w:rPr>
+        <w:rFonts w:ascii="Courier New" w:hAnsi="Courier New" w:cs="Courier New" w:hint="default"/>
+      </w:rPr>
+    </w:lvl>
+    <w:lvl w:ilvl="5" w:tplc="48090005" w:tentative="1">
+      <w:start w:val="1"/>
+      <w:numFmt w:val="bullet"/>
+      <w:lvlText w:val=""/>
+      <w:lvlJc w:val="left"/>
+      <w:pPr>
+        <w:ind w:left="4320" w:hanging="360"/>
+      </w:pPr>
+      <w:rPr>
+        <w:rFonts w:ascii="Wingdings" w:hAnsi="Wingdings" w:hint="default"/>
+      </w:rPr>
+    </w:lvl>
+    <w:lvl w:ilvl="6" w:tplc="48090001" w:tentative="1">
+      <w:start w:val="1"/>
+      <w:numFmt w:val="bullet"/>
+      <w:lvlText w:val=""/>
+      <w:lvlJc w:val="left"/>
+      <w:pPr>
+        <w:ind w:left="5040" w:hanging="360"/>
+      </w:pPr>
+      <w:rPr>
+        <w:rFonts w:ascii="Symbol" w:hAnsi="Symbol" w:hint="default"/>
+      </w:rPr>
+    </w:lvl>
+    <w:lvl w:ilvl="7" w:tplc="48090003" w:tentative="1">
+      <w:start w:val="1"/>
+      <w:numFmt w:val="bullet"/>
+      <w:lvlText w:val="o"/>
+      <w:lvlJc w:val="left"/>
+      <w:pPr>
+        <w:ind w:left="5760" w:hanging="360"/>
+      </w:pPr>
+      <w:rPr>
+        <w:rFonts w:ascii="Courier New" w:hAnsi="Courier New" w:cs="Courier New" w:hint="default"/>
+      </w:rPr>
+    </w:lvl>
+    <w:lvl w:ilvl="8" w:tplc="48090005" w:tentative="1">
+      <w:start w:val="1"/>
+      <w:numFmt w:val="bullet"/>
+      <w:lvlText w:val=""/>
+      <w:lvlJc w:val="left"/>
+      <w:pPr>
+        <w:ind w:left="6480" w:hanging="360"/>
+      </w:pPr>
+      <w:rPr>
+        <w:rFonts w:ascii="Wingdings" w:hAnsi="Wingdings" w:hint="default"/>
+      </w:rPr>
+    </w:lvl>
+  </w:abstractNum>
+  <w:abstractNum w:abstractNumId="3" w15:restartNumberingAfterBreak="0">
     <w:nsid w:val="3A93596C"/>
     <w:multiLevelType w:val="hybridMultilevel"/>
     <w:tmpl w:val="91A63A42"/>
@@ -2608,7 +3468,7 @@
       </w:rPr>
     </w:lvl>
   </w:abstractNum>
-  <w:abstractNum w:abstractNumId="2" w15:restartNumberingAfterBreak="0">
+  <w:abstractNum w:abstractNumId="4" w15:restartNumberingAfterBreak="0">
     <w:nsid w:val="41CF5D8E"/>
     <w:multiLevelType w:val="hybridMultilevel"/>
     <w:tmpl w:val="E1E00AD8"/>
@@ -2697,7 +3557,7 @@
       </w:pPr>
     </w:lvl>
   </w:abstractNum>
-  <w:abstractNum w:abstractNumId="3" w15:restartNumberingAfterBreak="0">
+  <w:abstractNum w:abstractNumId="5" w15:restartNumberingAfterBreak="0">
     <w:nsid w:val="5084130F"/>
     <w:multiLevelType w:val="hybridMultilevel"/>
     <w:tmpl w:val="A9F6B932"/>
@@ -2810,7 +3670,7 @@
       </w:rPr>
     </w:lvl>
   </w:abstractNum>
-  <w:abstractNum w:abstractNumId="4" w15:restartNumberingAfterBreak="0">
+  <w:abstractNum w:abstractNumId="6" w15:restartNumberingAfterBreak="0">
     <w:nsid w:val="56F95BFF"/>
     <w:multiLevelType w:val="hybridMultilevel"/>
     <w:tmpl w:val="24366D3A"/>
@@ -2896,22 +3756,152 @@
       </w:pPr>
     </w:lvl>
   </w:abstractNum>
+  <w:abstractNum w:abstractNumId="7" w15:restartNumberingAfterBreak="0">
+    <w:nsid w:val="7F233D91"/>
+    <w:multiLevelType w:val="hybridMultilevel"/>
+    <w:tmpl w:val="27FEAA8A"/>
+    <w:lvl w:ilvl="0" w:tplc="48090001">
+      <w:start w:val="1"/>
+      <w:numFmt w:val="bullet"/>
+      <w:lvlText w:val=""/>
+      <w:lvlJc w:val="left"/>
+      <w:pPr>
+        <w:ind w:left="720" w:hanging="360"/>
+      </w:pPr>
+      <w:rPr>
+        <w:rFonts w:ascii="Symbol" w:hAnsi="Symbol" w:hint="default"/>
+      </w:rPr>
+    </w:lvl>
+    <w:lvl w:ilvl="1" w:tplc="48090003" w:tentative="1">
+      <w:start w:val="1"/>
+      <w:numFmt w:val="bullet"/>
+      <w:lvlText w:val="o"/>
+      <w:lvlJc w:val="left"/>
+      <w:pPr>
+        <w:ind w:left="1440" w:hanging="360"/>
+      </w:pPr>
+      <w:rPr>
+        <w:rFonts w:ascii="Courier New" w:hAnsi="Courier New" w:cs="Courier New" w:hint="default"/>
+      </w:rPr>
+    </w:lvl>
+    <w:lvl w:ilvl="2" w:tplc="48090005" w:tentative="1">
+      <w:start w:val="1"/>
+      <w:numFmt w:val="bullet"/>
+      <w:lvlText w:val=""/>
+      <w:lvlJc w:val="left"/>
+      <w:pPr>
+        <w:ind w:left="2160" w:hanging="360"/>
+      </w:pPr>
+      <w:rPr>
+        <w:rFonts w:ascii="Wingdings" w:hAnsi="Wingdings" w:hint="default"/>
+      </w:rPr>
+    </w:lvl>
+    <w:lvl w:ilvl="3" w:tplc="48090001" w:tentative="1">
+      <w:start w:val="1"/>
+      <w:numFmt w:val="bullet"/>
+      <w:lvlText w:val=""/>
+      <w:lvlJc w:val="left"/>
+      <w:pPr>
+        <w:ind w:left="2880" w:hanging="360"/>
+      </w:pPr>
+      <w:rPr>
+        <w:rFonts w:ascii="Symbol" w:hAnsi="Symbol" w:hint="default"/>
+      </w:rPr>
+    </w:lvl>
+    <w:lvl w:ilvl="4" w:tplc="48090003" w:tentative="1">
+      <w:start w:val="1"/>
+      <w:numFmt w:val="bullet"/>
+      <w:lvlText w:val="o"/>
+      <w:lvlJc w:val="left"/>
+      <w:pPr>
+        <w:ind w:left="3600" w:hanging="360"/>
+      </w:pPr>
+      <w:rPr>
+        <w:rFonts w:ascii="Courier New" w:hAnsi="Courier New" w:cs="Courier New" w:hint="default"/>
+      </w:rPr>
+    </w:lvl>
+    <w:lvl w:ilvl="5" w:tplc="48090005" w:tentative="1">
+      <w:start w:val="1"/>
+      <w:numFmt w:val="bullet"/>
+      <w:lvlText w:val=""/>
+      <w:lvlJc w:val="left"/>
+      <w:pPr>
+        <w:ind w:left="4320" w:hanging="360"/>
+      </w:pPr>
+      <w:rPr>
+        <w:rFonts w:ascii="Wingdings" w:hAnsi="Wingdings" w:hint="default"/>
+      </w:rPr>
+    </w:lvl>
+    <w:lvl w:ilvl="6" w:tplc="48090001" w:tentative="1">
+      <w:start w:val="1"/>
+      <w:numFmt w:val="bullet"/>
+      <w:lvlText w:val=""/>
+      <w:lvlJc w:val="left"/>
+      <w:pPr>
+        <w:ind w:left="5040" w:hanging="360"/>
+      </w:pPr>
+      <w:rPr>
+        <w:rFonts w:ascii="Symbol" w:hAnsi="Symbol" w:hint="default"/>
+      </w:rPr>
+    </w:lvl>
+    <w:lvl w:ilvl="7" w:tplc="48090003" w:tentative="1">
+      <w:start w:val="1"/>
+      <w:numFmt w:val="bullet"/>
+      <w:lvlText w:val="o"/>
+      <w:lvlJc w:val="left"/>
+      <w:pPr>
+        <w:ind w:left="5760" w:hanging="360"/>
+      </w:pPr>
+      <w:rPr>
+        <w:rFonts w:ascii="Courier New" w:hAnsi="Courier New" w:cs="Courier New" w:hint="default"/>
+      </w:rPr>
+    </w:lvl>
+    <w:lvl w:ilvl="8" w:tplc="48090005" w:tentative="1">
+      <w:start w:val="1"/>
+      <w:numFmt w:val="bullet"/>
+      <w:lvlText w:val=""/>
+      <w:lvlJc w:val="left"/>
+      <w:pPr>
+        <w:ind w:left="6480" w:hanging="360"/>
+      </w:pPr>
+      <w:rPr>
+        <w:rFonts w:ascii="Wingdings" w:hAnsi="Wingdings" w:hint="default"/>
+      </w:rPr>
+    </w:lvl>
+  </w:abstractNum>
   <w:num w:numId="1">
+    <w:abstractNumId w:val="6"/>
+  </w:num>
+  <w:num w:numId="2">
+    <w:abstractNumId w:val="5"/>
+  </w:num>
+  <w:num w:numId="3">
     <w:abstractNumId w:val="4"/>
   </w:num>
-  <w:num w:numId="2">
+  <w:num w:numId="4">
+    <w:abstractNumId w:val="1"/>
+  </w:num>
+  <w:num w:numId="5">
     <w:abstractNumId w:val="3"/>
   </w:num>
-  <w:num w:numId="3">
+  <w:num w:numId="6">
+    <w:abstractNumId w:val="7"/>
+  </w:num>
+  <w:num w:numId="7">
     <w:abstractNumId w:val="2"/>
   </w:num>
-  <w:num w:numId="4">
+  <w:num w:numId="8">
     <w:abstractNumId w:val="0"/>
   </w:num>
-  <w:num w:numId="5">
-    <w:abstractNumId w:val="1"/>
-  </w:num>
 </w:numbering>
+</file>
+
+<file path=word/people.xml><?xml version="1.0" encoding="utf-8"?>
+<w15:people xmlns:wpc="http://schemas.microsoft.com/office/word/2010/wordprocessingCanvas" xmlns:cx="http://schemas.microsoft.com/office/drawing/2014/chartex" xmlns:cx1="http://schemas.microsoft.com/office/drawing/2015/9/8/chartex" xmlns:cx2="http://schemas.microsoft.com/office/drawing/2015/10/21/chartex" xmlns:cx3="http://schemas.microsoft.com/office/drawing/2016/5/9/chartex" xmlns:cx4="http://schemas.microsoft.com/office/drawing/2016/5/10/chartex" xmlns:cx5="http://schemas.microsoft.com/office/drawing/2016/5/11/chartex" xmlns:cx6="http://schemas.microsoft.com/office/drawing/2016/5/12/chartex" xmlns:cx7="http://schemas.microsoft.com/office/drawing/2016/5/13/chartex" xmlns:cx8="http://schemas.microsoft.com/office/drawing/2016/5/14/chartex" xmlns:mc="http://schemas.openxmlformats.org/markup-compatibility/2006" xmlns:aink="http://schemas.microsoft.com/office/drawing/2016/ink" xmlns:am3d="http://schemas.microsoft.com/office/drawing/2017/model3d" xmlns:o="urn:schemas-microsoft-com:office:office" xmlns:r="http://schemas.openxmlformats.org/officeDocument/2006/relationships" xmlns:m="http://schemas.openxmlformats.org/officeDocument/2006/math" xmlns:v="urn:schemas-microsoft-com:vml" xmlns:wp14="http://schemas.microsoft.com/office/word/2010/wordprocessingDrawing" xmlns:wp="http://schemas.openxmlformats.org/drawingml/2006/wordprocessingDrawing" xmlns:w10="urn:schemas-microsoft-com:office:word" xmlns:w="http://schemas.openxmlformats.org/wordprocessingml/2006/main" xmlns:w14="http://schemas.microsoft.com/office/word/2010/wordml" xmlns:w15="http://schemas.microsoft.com/office/word/2012/wordml" xmlns:w16cid="http://schemas.microsoft.com/office/word/2016/wordml/cid" xmlns:w16se="http://schemas.microsoft.com/office/word/2015/wordml/symex" xmlns:wpg="http://schemas.microsoft.com/office/word/2010/wordprocessingGroup" xmlns:wpi="http://schemas.microsoft.com/office/word/2010/wordprocessingInk" xmlns:wne="http://schemas.microsoft.com/office/word/2006/wordml" xmlns:wps="http://schemas.microsoft.com/office/word/2010/wordprocessingShape" mc:Ignorable="w14 w15 w16se w16cid wp14">
+  <w15:person w15:author="Muthiah Nachiappan">
+    <w15:presenceInfo w15:providerId="Windows Live" w15:userId="9a9476c9-ef15-492a-b9eb-62c6803821a3"/>
+  </w15:person>
+</w15:people>
 </file>
 
 <file path=word/styles.xml><?xml version="1.0" encoding="utf-8"?>
@@ -4108,6 +5098,36 @@
       <w:shd w:val="clear" w:color="auto" w:fill="E6E6E6"/>
     </w:rPr>
   </w:style>
+  <w:style w:type="paragraph" w:styleId="BalloonText">
+    <w:name w:val="Balloon Text"/>
+    <w:basedOn w:val="Normal"/>
+    <w:link w:val="BalloonTextChar"/>
+    <w:uiPriority w:val="99"/>
+    <w:semiHidden/>
+    <w:unhideWhenUsed/>
+    <w:rsid w:val="004476A2"/>
+    <w:pPr>
+      <w:spacing w:after="0" w:line="240" w:lineRule="auto"/>
+    </w:pPr>
+    <w:rPr>
+      <w:rFonts w:ascii="Times New Roman" w:hAnsi="Times New Roman" w:cs="Times New Roman"/>
+      <w:sz w:val="18"/>
+      <w:szCs w:val="18"/>
+    </w:rPr>
+  </w:style>
+  <w:style w:type="character" w:customStyle="1" w:styleId="BalloonTextChar">
+    <w:name w:val="Balloon Text Char"/>
+    <w:basedOn w:val="DefaultParagraphFont"/>
+    <w:link w:val="BalloonText"/>
+    <w:uiPriority w:val="99"/>
+    <w:semiHidden/>
+    <w:rsid w:val="004476A2"/>
+    <w:rPr>
+      <w:rFonts w:ascii="Times New Roman" w:hAnsi="Times New Roman" w:cs="Times New Roman"/>
+      <w:sz w:val="18"/>
+      <w:szCs w:val="18"/>
+    </w:rPr>
+  </w:style>
 </w:styles>
 </file>
 

</xml_diff>